<commit_message>
Update Proposal Bab 1 & 2
</commit_message>
<xml_diff>
--- a/Proposal TA_5115100029_Andrean Januar P.docx
+++ b/Proposal TA_5115100029_Andrean Januar P.docx
@@ -283,7 +283,7 @@
           <w:sz w:val="24"/>
           <w:lang w:val="en-GB"/>
         </w:rPr>
-        <w:t>Adi Darmawan</w:t>
+        <w:t>Andrean Januar Priatmojo</w:t>
       </w:r>
     </w:p>
     <w:p>
@@ -363,7 +363,7 @@
           <w:sz w:val="24"/>
           <w:lang w:val="en-GB"/>
         </w:rPr>
-        <w:t>79</w:t>
+        <w:t>29</w:t>
       </w:r>
     </w:p>
     <w:p>
@@ -377,7 +377,7 @@
           <w:color w:val="000000"/>
           <w:sz w:val="24"/>
           <w:szCs w:val="24"/>
-          <w:lang w:val="id-ID"/>
+          <w:lang w:val="en-US"/>
         </w:rPr>
       </w:pPr>
       <w:r>
@@ -412,10 +412,58 @@
         <w:rPr>
           <w:b/>
           <w:sz w:val="24"/>
-          <w:lang w:val="id-ID"/>
-        </w:rPr>
-        <w:t>Prof. Ir. Handayani Tjandrasa, M.Sc., Ph.D.</w:t>
-      </w:r>
+          <w:lang w:val="en-US"/>
+        </w:rPr>
+        <w:t xml:space="preserve">Daniel O. </w:t>
+      </w:r>
+      <w:proofErr w:type="spellStart"/>
+      <w:r>
+        <w:rPr>
+          <w:b/>
+          <w:sz w:val="24"/>
+          <w:lang w:val="en-US"/>
+        </w:rPr>
+        <w:t>Siahaan</w:t>
+      </w:r>
+      <w:proofErr w:type="spellEnd"/>
+      <w:r>
+        <w:rPr>
+          <w:b/>
+          <w:sz w:val="24"/>
+          <w:lang w:val="en-US"/>
+        </w:rPr>
+        <w:t xml:space="preserve">, </w:t>
+      </w:r>
+      <w:proofErr w:type="spellStart"/>
+      <w:proofErr w:type="gramStart"/>
+      <w:r>
+        <w:rPr>
+          <w:b/>
+          <w:sz w:val="24"/>
+          <w:lang w:val="en-US"/>
+        </w:rPr>
+        <w:t>S.Kom</w:t>
+      </w:r>
+      <w:proofErr w:type="spellEnd"/>
+      <w:proofErr w:type="gramEnd"/>
+      <w:r>
+        <w:rPr>
+          <w:b/>
+          <w:sz w:val="24"/>
+          <w:lang w:val="en-US"/>
+        </w:rPr>
+        <w:t xml:space="preserve">., M.Sc., </w:t>
+      </w:r>
+      <w:proofErr w:type="spellStart"/>
+      <w:r>
+        <w:rPr>
+          <w:b/>
+          <w:sz w:val="24"/>
+          <w:lang w:val="en-US"/>
+        </w:rPr>
+        <w:t>PDEng</w:t>
+      </w:r>
+      <w:proofErr w:type="spellEnd"/>
     </w:p>
     <w:p>
       <w:pPr>
@@ -493,76 +541,6 @@
         </w:rPr>
         <w:br/>
         <w:t xml:space="preserve">   2. </w:t>
-      </w:r>
-      <w:proofErr w:type="spellStart"/>
-      <w:r>
-        <w:rPr>
-          <w:b/>
-          <w:sz w:val="24"/>
-          <w:lang w:val="en-US"/>
-        </w:rPr>
-        <w:t>Ridho</w:t>
-      </w:r>
-      <w:proofErr w:type="spellEnd"/>
-      <w:r>
-        <w:rPr>
-          <w:b/>
-          <w:sz w:val="24"/>
-          <w:lang w:val="en-US"/>
-        </w:rPr>
-        <w:t xml:space="preserve"> Rahman</w:t>
-      </w:r>
-      <w:r>
-        <w:rPr>
-          <w:b/>
-          <w:sz w:val="24"/>
-          <w:lang w:val="en-US"/>
-        </w:rPr>
-        <w:t xml:space="preserve"> H.</w:t>
-      </w:r>
-      <w:r>
-        <w:rPr>
-          <w:b/>
-          <w:sz w:val="24"/>
-          <w:lang w:val="en-US"/>
-        </w:rPr>
-        <w:t xml:space="preserve">, </w:t>
-      </w:r>
-      <w:proofErr w:type="spellStart"/>
-      <w:proofErr w:type="gramStart"/>
-      <w:r>
-        <w:rPr>
-          <w:b/>
-          <w:sz w:val="24"/>
-          <w:lang w:val="en-US"/>
-        </w:rPr>
-        <w:t>S.Kom</w:t>
-      </w:r>
-      <w:proofErr w:type="spellEnd"/>
-      <w:proofErr w:type="gramEnd"/>
-      <w:r>
-        <w:rPr>
-          <w:b/>
-          <w:sz w:val="24"/>
-          <w:lang w:val="en-US"/>
-        </w:rPr>
-        <w:t>., M.</w:t>
-      </w:r>
-      <w:r>
-        <w:rPr>
-          <w:b/>
-          <w:sz w:val="24"/>
-          <w:lang w:val="en-US"/>
-        </w:rPr>
-        <w:t>Sc</w:t>
-      </w:r>
-      <w:r>
-        <w:rPr>
-          <w:b/>
-          <w:sz w:val="24"/>
-          <w:lang w:val="en-US"/>
-        </w:rPr>
-        <w:t xml:space="preserve">. </w:t>
       </w:r>
     </w:p>
     <w:p>
@@ -655,21 +633,23 @@
         </w:rPr>
         <w:t xml:space="preserve"> </w:t>
       </w:r>
+      <w:proofErr w:type="gramStart"/>
       <w:r>
         <w:rPr>
           <w:i/>
           <w:sz w:val="24"/>
           <w:lang w:val="en-GB"/>
         </w:rPr>
-        <w:t>S</w:t>
-      </w:r>
+        <w:t>Labyrinth :</w:t>
+      </w:r>
+      <w:proofErr w:type="gramEnd"/>
       <w:r>
         <w:rPr>
           <w:i/>
           <w:sz w:val="24"/>
           <w:lang w:val="en-GB"/>
         </w:rPr>
-        <w:t xml:space="preserve">liding </w:t>
+        <w:t xml:space="preserve"> </w:t>
       </w:r>
       <w:r>
         <w:rPr>
@@ -677,7 +657,7 @@
           <w:sz w:val="24"/>
           <w:lang w:val="en-GB"/>
         </w:rPr>
-        <w:t>B</w:t>
+        <w:t>Marble Maze</w:t>
       </w:r>
       <w:r>
         <w:rPr>
@@ -685,14 +665,7 @@
           <w:sz w:val="24"/>
           <w:lang w:val="en-GB"/>
         </w:rPr>
-        <w:t>lock</w:t>
-      </w:r>
-      <w:r>
-        <w:rPr>
-          <w:sz w:val="24"/>
-          <w:lang w:val="en-GB"/>
-        </w:rPr>
-        <w:t xml:space="preserve"> </w:t>
+        <w:t xml:space="preserve"> Game</w:t>
       </w:r>
       <w:r>
         <w:rPr>
@@ -700,14 +673,39 @@
           <w:sz w:val="24"/>
           <w:lang w:val="en-GB"/>
         </w:rPr>
-        <w:t>Puzzle</w:t>
-      </w:r>
-      <w:r>
-        <w:rPr>
-          <w:sz w:val="24"/>
-          <w:lang w:val="en-GB"/>
-        </w:rPr>
-        <w:t xml:space="preserve"> </w:t>
+        <w:t xml:space="preserve"> </w:t>
+      </w:r>
+      <w:proofErr w:type="spellStart"/>
+      <w:r>
+        <w:rPr>
+          <w:sz w:val="24"/>
+          <w:lang w:val="en-GB"/>
+        </w:rPr>
+        <w:t>Berbasis</w:t>
+      </w:r>
+      <w:proofErr w:type="spellEnd"/>
+      <w:r>
+        <w:rPr>
+          <w:sz w:val="24"/>
+          <w:lang w:val="en-GB"/>
+        </w:rPr>
+        <w:t xml:space="preserve"> </w:t>
+      </w:r>
+      <w:proofErr w:type="spellStart"/>
+      <w:r>
+        <w:rPr>
+          <w:sz w:val="24"/>
+          <w:lang w:val="en-GB"/>
+        </w:rPr>
+        <w:t>Realitas</w:t>
+      </w:r>
+      <w:proofErr w:type="spellEnd"/>
+      <w:r>
+        <w:rPr>
+          <w:sz w:val="24"/>
+          <w:lang w:val="en-GB"/>
+        </w:rPr>
+        <w:t xml:space="preserve"> Virtual</w:t>
       </w:r>
       <w:r>
         <w:rPr>
@@ -715,53 +713,6 @@
           <w:sz w:val="24"/>
           <w:lang w:val="en-GB"/>
         </w:rPr>
-        <w:t>3-D</w:t>
-      </w:r>
-      <w:r>
-        <w:rPr>
-          <w:sz w:val="24"/>
-          <w:lang w:val="en-GB"/>
-        </w:rPr>
-        <w:t xml:space="preserve"> </w:t>
-      </w:r>
-      <w:proofErr w:type="spellStart"/>
-      <w:r>
-        <w:rPr>
-          <w:sz w:val="24"/>
-          <w:lang w:val="en-GB"/>
-        </w:rPr>
-        <w:t>Berbasis</w:t>
-      </w:r>
-      <w:proofErr w:type="spellEnd"/>
-      <w:r>
-        <w:rPr>
-          <w:sz w:val="24"/>
-          <w:lang w:val="en-GB"/>
-        </w:rPr>
-        <w:t xml:space="preserve"> </w:t>
-      </w:r>
-      <w:proofErr w:type="spellStart"/>
-      <w:r>
-        <w:rPr>
-          <w:sz w:val="24"/>
-          <w:lang w:val="en-GB"/>
-        </w:rPr>
-        <w:t>Realitas</w:t>
-      </w:r>
-      <w:proofErr w:type="spellEnd"/>
-      <w:r>
-        <w:rPr>
-          <w:sz w:val="24"/>
-          <w:lang w:val="en-GB"/>
-        </w:rPr>
-        <w:t xml:space="preserve"> Virtual</w:t>
-      </w:r>
-      <w:r>
-        <w:rPr>
-          <w:i/>
-          <w:sz w:val="24"/>
-          <w:lang w:val="en-GB"/>
-        </w:rPr>
         <w:t xml:space="preserve"> </w:t>
       </w:r>
       <w:proofErr w:type="spellStart"/>
@@ -794,8 +745,24 @@
           <w:sz w:val="24"/>
           <w:lang w:val="en-GB"/>
         </w:rPr>
-        <w:t xml:space="preserve"> Google Daydream”</w:t>
-      </w:r>
+        <w:t xml:space="preserve"> </w:t>
+      </w:r>
+      <w:r>
+        <w:rPr>
+          <w:sz w:val="24"/>
+          <w:lang w:val="en-GB"/>
+        </w:rPr>
+        <w:t>Oculus Rift</w:t>
+      </w:r>
+      <w:r>
+        <w:rPr>
+          <w:sz w:val="24"/>
+          <w:lang w:val="en-GB"/>
+        </w:rPr>
+        <w:t>”</w:t>
+      </w:r>
+      <w:bookmarkStart w:id="0" w:name="_GoBack"/>
+      <w:bookmarkEnd w:id="0"/>
     </w:p>
     <w:p>
       <w:pPr>
@@ -2237,8 +2204,6 @@
           <w:lang w:val="en-US"/>
         </w:rPr>
       </w:pPr>
-      <w:bookmarkStart w:id="0" w:name="_GoBack"/>
-      <w:bookmarkEnd w:id="0"/>
       <w:r>
         <w:rPr>
           <w:sz w:val="24"/>
@@ -17963,21 +17928,7 @@
           <w:szCs w:val="24"/>
           <w:lang w:val="en-US" w:eastAsia="ja-JP"/>
         </w:rPr>
-        <w:t>“Google Daydream”</w:t>
-      </w:r>
-      <w:r>
-        <w:rPr>
-          <w:szCs w:val="24"/>
-          <w:lang w:val="en-US" w:eastAsia="ja-JP"/>
-        </w:rPr>
-        <w:t xml:space="preserve"> </w:t>
-      </w:r>
-      <w:r>
-        <w:rPr>
-          <w:szCs w:val="24"/>
-          <w:lang w:val="en-US" w:eastAsia="ja-JP"/>
-        </w:rPr>
-        <w:t xml:space="preserve">[Online]. </w:t>
+        <w:t xml:space="preserve">“Google Daydream” [Online]. </w:t>
       </w:r>
       <w:proofErr w:type="gramStart"/>
       <w:r>
@@ -18244,23 +18195,7 @@
           <w:szCs w:val="24"/>
           <w:lang w:val="en-US" w:eastAsia="ja-JP"/>
         </w:rPr>
-        <w:t xml:space="preserve">” [Online]. </w:t>
-      </w:r>
-      <w:proofErr w:type="gramStart"/>
-      <w:r>
-        <w:rPr>
-          <w:szCs w:val="24"/>
-          <w:lang w:val="en-US" w:eastAsia="ja-JP"/>
-        </w:rPr>
-        <w:t>Available :</w:t>
-      </w:r>
-      <w:proofErr w:type="gramEnd"/>
-      <w:r>
-        <w:rPr>
-          <w:szCs w:val="24"/>
-          <w:lang w:val="en-US" w:eastAsia="ja-JP"/>
-        </w:rPr>
-        <w:t xml:space="preserve"> </w:t>
+        <w:t xml:space="preserve">” [Online]. Available : </w:t>
       </w:r>
       <w:hyperlink r:id="rId14" w:history="1">
         <w:r>
@@ -24164,7 +24099,7 @@
 </file>
 
 <file path=customXml/itemProps1.xml><?xml version="1.0" encoding="utf-8"?>
-<ds:datastoreItem xmlns:ds="http://schemas.openxmlformats.org/officeDocument/2006/customXml" ds:itemID="{2934834C-1A80-4BDA-BA11-1E75A7108CF4}">
+<ds:datastoreItem xmlns:ds="http://schemas.openxmlformats.org/officeDocument/2006/customXml" ds:itemID="{AB87DC26-2B5F-420D-8EDF-B57BA650437E}">
   <ds:schemaRefs>
     <ds:schemaRef ds:uri="http://schemas.openxmlformats.org/officeDocument/2006/bibliography"/>
   </ds:schemaRefs>

</xml_diff>